<commit_message>
modified javascript lanjutan - errorhandling
</commit_message>
<xml_diff>
--- a/javascript/Javascript Lanjutan/ex/errorhandling.docx
+++ b/javascript/Javascript Lanjutan/ex/errorhandling.docx
@@ -5,31 +5,714 @@
     <w:p>
       <w:pPr>
         <w:pStyle w:val="NoSpacing"/>
+      </w:pPr>
+      <w:r>
+        <w:t>ERROR HANDLING</w:t>
+      </w:r>
+    </w:p>
+    <w:p>
+      <w:pPr>
+        <w:pStyle w:val="NoSpacing"/>
+      </w:pPr>
+      <w:r>
+        <w:t xml:space="preserve">        </w:t>
+      </w:r>
+      <w:r>
+        <w:t>contoh fungsi Promise</w:t>
+      </w:r>
+    </w:p>
+    <w:p>
+      <w:pPr>
+        <w:spacing w:after="0" w:line="240" w:lineRule="auto"/>
+        <w:ind w:left="990"/>
+        <w:rPr>
+          <w:rFonts w:ascii="Calibri" w:eastAsia="Times New Roman" w:hAnsi="Calibri" w:cs="Times New Roman"/>
+          <w:color w:val="000000"/>
+        </w:rPr>
+      </w:pPr>
+      <w:r>
+        <w:rPr>
+          <w:rFonts w:ascii="Calibri" w:eastAsia="Times New Roman" w:hAnsi="Calibri" w:cs="Times New Roman"/>
+          <w:color w:val="4F81BD"/>
+        </w:rPr>
+        <w:t>function cobaPromise()</w:t>
+      </w:r>
+      <w:r>
+        <w:rPr>
+          <w:rFonts w:ascii="Calibri" w:eastAsia="Times New Roman" w:hAnsi="Calibri" w:cs="Times New Roman"/>
+          <w:color w:val="4F81BD"/>
+        </w:rPr>
+        <w:t xml:space="preserve"> {</w:t>
+      </w:r>
+    </w:p>
+    <w:p>
+      <w:pPr>
+        <w:tabs>
+          <w:tab w:val="left" w:pos="900"/>
+        </w:tabs>
+        <w:spacing w:after="0" w:line="240" w:lineRule="auto"/>
+        <w:ind w:left="990"/>
+        <w:rPr>
+          <w:rFonts w:ascii="Calibri" w:eastAsia="Times New Roman" w:hAnsi="Calibri" w:cs="Times New Roman"/>
+          <w:color w:val="000000"/>
+        </w:rPr>
+      </w:pPr>
+      <w:r>
+        <w:rPr>
+          <w:rFonts w:ascii="Calibri" w:eastAsia="Times New Roman" w:hAnsi="Calibri" w:cs="Times New Roman"/>
+          <w:color w:val="4F81BD"/>
+        </w:rPr>
+        <w:t xml:space="preserve">  </w:t>
+      </w:r>
+      <w:r>
+        <w:rPr>
+          <w:rFonts w:ascii="Calibri" w:eastAsia="Times New Roman" w:hAnsi="Calibri" w:cs="Times New Roman"/>
+          <w:color w:val="4F81BD"/>
+        </w:rPr>
+        <w:t>  return new Promise((resolve,reject) =&gt;{</w:t>
+      </w:r>
+    </w:p>
+    <w:p>
+      <w:pPr>
+        <w:spacing w:after="0" w:line="240" w:lineRule="auto"/>
+        <w:ind w:left="990"/>
+        <w:rPr>
+          <w:rFonts w:ascii="Calibri" w:eastAsia="Times New Roman" w:hAnsi="Calibri" w:cs="Times New Roman"/>
+          <w:color w:val="000000"/>
+        </w:rPr>
+      </w:pPr>
+      <w:r>
+        <w:rPr>
+          <w:rFonts w:ascii="Calibri" w:eastAsia="Times New Roman" w:hAnsi="Calibri" w:cs="Times New Roman"/>
+          <w:color w:val="4F81BD"/>
+        </w:rPr>
+        <w:t xml:space="preserve">    </w:t>
+      </w:r>
+      <w:r>
+        <w:rPr>
+          <w:rFonts w:ascii="Calibri" w:eastAsia="Times New Roman" w:hAnsi="Calibri" w:cs="Times New Roman"/>
+          <w:color w:val="4F81BD"/>
+        </w:rPr>
+        <w:t>  </w:t>
+      </w:r>
+      <w:r>
+        <w:rPr>
+          <w:rFonts w:ascii="Calibri" w:eastAsia="Times New Roman" w:hAnsi="Calibri" w:cs="Times New Roman"/>
+          <w:color w:val="4F81BD"/>
+        </w:rPr>
+        <w:t xml:space="preserve">  </w:t>
+      </w:r>
+      <w:r>
+        <w:rPr>
+          <w:rFonts w:ascii="Calibri" w:eastAsia="Times New Roman" w:hAnsi="Calibri" w:cs="Times New Roman"/>
+          <w:color w:val="4F81BD"/>
+        </w:rPr>
+        <w:t>const waktu = 5000;</w:t>
+      </w:r>
+    </w:p>
+    <w:p>
+      <w:pPr>
+        <w:spacing w:after="0" w:line="240" w:lineRule="auto"/>
+        <w:ind w:left="990"/>
+        <w:rPr>
+          <w:rFonts w:ascii="Calibri" w:eastAsia="Times New Roman" w:hAnsi="Calibri" w:cs="Times New Roman"/>
+          <w:color w:val="000000"/>
+        </w:rPr>
+      </w:pPr>
+      <w:r>
+        <w:rPr>
+          <w:rFonts w:ascii="Calibri" w:eastAsia="Times New Roman" w:hAnsi="Calibri" w:cs="Times New Roman"/>
+          <w:color w:val="4F81BD"/>
+        </w:rPr>
+        <w:t xml:space="preserve">      </w:t>
+      </w:r>
+      <w:r>
+        <w:rPr>
+          <w:rFonts w:ascii="Calibri" w:eastAsia="Times New Roman" w:hAnsi="Calibri" w:cs="Times New Roman"/>
+          <w:color w:val="4F81BD"/>
+        </w:rPr>
+        <w:t>  if (waktu&lt;5000) {</w:t>
+      </w:r>
+    </w:p>
+    <w:p>
+      <w:pPr>
+        <w:spacing w:after="0" w:line="240" w:lineRule="auto"/>
+        <w:ind w:left="990"/>
+        <w:rPr>
+          <w:rFonts w:ascii="Calibri" w:eastAsia="Times New Roman" w:hAnsi="Calibri" w:cs="Times New Roman"/>
+          <w:color w:val="000000"/>
+        </w:rPr>
+      </w:pPr>
+      <w:r>
+        <w:rPr>
+          <w:rFonts w:ascii="Calibri" w:eastAsia="Times New Roman" w:hAnsi="Calibri" w:cs="Times New Roman"/>
+          <w:color w:val="4F81BD"/>
+        </w:rPr>
+        <w:t>    </w:t>
+      </w:r>
+      <w:r>
+        <w:rPr>
+          <w:rFonts w:ascii="Calibri" w:eastAsia="Times New Roman" w:hAnsi="Calibri" w:cs="Times New Roman"/>
+          <w:color w:val="4F81BD"/>
+        </w:rPr>
+        <w:t xml:space="preserve">       </w:t>
+      </w:r>
+      <w:r>
+        <w:rPr>
+          <w:rFonts w:ascii="Calibri" w:eastAsia="Times New Roman" w:hAnsi="Calibri" w:cs="Times New Roman"/>
+          <w:color w:val="4F81BD"/>
+        </w:rPr>
+        <w:t>setTimeout(() =&gt; {</w:t>
+      </w:r>
+    </w:p>
+    <w:p>
+      <w:pPr>
+        <w:spacing w:after="0" w:line="240" w:lineRule="auto"/>
+        <w:ind w:left="990"/>
+        <w:rPr>
+          <w:rFonts w:ascii="Calibri" w:eastAsia="Times New Roman" w:hAnsi="Calibri" w:cs="Times New Roman"/>
+          <w:color w:val="000000"/>
+        </w:rPr>
+      </w:pPr>
+      <w:r>
+        <w:rPr>
+          <w:rFonts w:ascii="Calibri" w:eastAsia="Times New Roman" w:hAnsi="Calibri" w:cs="Times New Roman"/>
+          <w:color w:val="4F81BD"/>
+        </w:rPr>
+        <w:t> </w:t>
+      </w:r>
+      <w:r>
+        <w:rPr>
+          <w:rFonts w:ascii="Calibri" w:eastAsia="Times New Roman" w:hAnsi="Calibri" w:cs="Times New Roman"/>
+          <w:color w:val="4F81BD"/>
+        </w:rPr>
+        <w:t xml:space="preserve"> </w:t>
+      </w:r>
+      <w:r>
+        <w:rPr>
+          <w:rFonts w:ascii="Calibri" w:eastAsia="Times New Roman" w:hAnsi="Calibri" w:cs="Times New Roman"/>
+          <w:color w:val="4F81BD"/>
+        </w:rPr>
+        <w:t>  </w:t>
+      </w:r>
+      <w:r>
+        <w:rPr>
+          <w:rFonts w:ascii="Calibri" w:eastAsia="Times New Roman" w:hAnsi="Calibri" w:cs="Times New Roman"/>
+          <w:color w:val="4F81BD"/>
+        </w:rPr>
+        <w:t xml:space="preserve">     </w:t>
+      </w:r>
+      <w:r>
+        <w:rPr>
+          <w:rFonts w:ascii="Calibri" w:eastAsia="Times New Roman" w:hAnsi="Calibri" w:cs="Times New Roman"/>
+          <w:color w:val="4F81BD"/>
+        </w:rPr>
+        <w:t>  </w:t>
+      </w:r>
+      <w:r>
+        <w:rPr>
+          <w:rFonts w:ascii="Calibri" w:eastAsia="Times New Roman" w:hAnsi="Calibri" w:cs="Times New Roman"/>
+          <w:color w:val="4F81BD"/>
+        </w:rPr>
+        <w:t xml:space="preserve">   </w:t>
+      </w:r>
+      <w:r>
+        <w:rPr>
+          <w:rFonts w:ascii="Calibri" w:eastAsia="Times New Roman" w:hAnsi="Calibri" w:cs="Times New Roman"/>
+          <w:color w:val="4F81BD"/>
+        </w:rPr>
+        <w:t>resolve('selesai');</w:t>
+      </w:r>
+    </w:p>
+    <w:p>
+      <w:pPr>
+        <w:spacing w:after="0" w:line="240" w:lineRule="auto"/>
+        <w:ind w:left="990"/>
+        <w:rPr>
+          <w:rFonts w:ascii="Calibri" w:eastAsia="Times New Roman" w:hAnsi="Calibri" w:cs="Times New Roman"/>
+          <w:color w:val="000000"/>
+        </w:rPr>
+      </w:pPr>
+      <w:r>
+        <w:rPr>
+          <w:rFonts w:ascii="Calibri" w:eastAsia="Times New Roman" w:hAnsi="Calibri" w:cs="Times New Roman"/>
+          <w:color w:val="4F81BD"/>
+        </w:rPr>
+        <w:t>   </w:t>
+      </w:r>
+      <w:r>
+        <w:rPr>
+          <w:rFonts w:ascii="Calibri" w:eastAsia="Times New Roman" w:hAnsi="Calibri" w:cs="Times New Roman"/>
+          <w:color w:val="4F81BD"/>
+        </w:rPr>
+        <w:t xml:space="preserve">       </w:t>
+      </w:r>
+      <w:r>
+        <w:rPr>
+          <w:rFonts w:ascii="Calibri" w:eastAsia="Times New Roman" w:hAnsi="Calibri" w:cs="Times New Roman"/>
+          <w:color w:val="4F81BD"/>
+        </w:rPr>
+        <w:t> }, waktu);</w:t>
+      </w:r>
+    </w:p>
+    <w:p>
+      <w:pPr>
+        <w:spacing w:after="0" w:line="240" w:lineRule="auto"/>
+        <w:ind w:left="990"/>
+        <w:rPr>
+          <w:rFonts w:ascii="Calibri" w:eastAsia="Times New Roman" w:hAnsi="Calibri" w:cs="Times New Roman"/>
+          <w:color w:val="000000"/>
+        </w:rPr>
+      </w:pPr>
+      <w:r>
+        <w:rPr>
+          <w:rFonts w:ascii="Calibri" w:eastAsia="Times New Roman" w:hAnsi="Calibri" w:cs="Times New Roman"/>
+          <w:color w:val="4F81BD"/>
+        </w:rPr>
+        <w:t>  </w:t>
+      </w:r>
+      <w:r>
+        <w:rPr>
+          <w:rFonts w:ascii="Calibri" w:eastAsia="Times New Roman" w:hAnsi="Calibri" w:cs="Times New Roman"/>
+          <w:color w:val="4F81BD"/>
+        </w:rPr>
+        <w:t xml:space="preserve">     </w:t>
+      </w:r>
+      <w:r>
+        <w:rPr>
+          <w:rFonts w:ascii="Calibri" w:eastAsia="Times New Roman" w:hAnsi="Calibri" w:cs="Times New Roman"/>
+          <w:color w:val="4F81BD"/>
+        </w:rPr>
+        <w:t>} else {</w:t>
+      </w:r>
+    </w:p>
+    <w:p>
+      <w:pPr>
+        <w:tabs>
+          <w:tab w:val="left" w:pos="720"/>
+        </w:tabs>
+        <w:spacing w:after="0" w:line="240" w:lineRule="auto"/>
+        <w:ind w:left="990"/>
+        <w:rPr>
+          <w:rFonts w:ascii="Calibri" w:eastAsia="Times New Roman" w:hAnsi="Calibri" w:cs="Times New Roman"/>
+          <w:color w:val="000000"/>
+        </w:rPr>
+      </w:pPr>
+      <w:r>
+        <w:rPr>
+          <w:rFonts w:ascii="Calibri" w:eastAsia="Times New Roman" w:hAnsi="Calibri" w:cs="Times New Roman"/>
+          <w:color w:val="4F81BD"/>
+        </w:rPr>
+        <w:t>   </w:t>
+      </w:r>
+      <w:r>
+        <w:rPr>
+          <w:rFonts w:ascii="Calibri" w:eastAsia="Times New Roman" w:hAnsi="Calibri" w:cs="Times New Roman"/>
+          <w:color w:val="4F81BD"/>
+        </w:rPr>
+        <w:t xml:space="preserve">   </w:t>
+      </w:r>
+      <w:r>
+        <w:rPr>
+          <w:rFonts w:ascii="Calibri" w:eastAsia="Times New Roman" w:hAnsi="Calibri" w:cs="Times New Roman"/>
+          <w:color w:val="4F81BD"/>
+        </w:rPr>
+        <w:t> </w:t>
+      </w:r>
+      <w:r>
+        <w:rPr>
+          <w:rFonts w:ascii="Calibri" w:eastAsia="Times New Roman" w:hAnsi="Calibri" w:cs="Times New Roman"/>
+          <w:color w:val="4F81BD"/>
+        </w:rPr>
+        <w:t xml:space="preserve">   </w:t>
+      </w:r>
+      <w:r>
+        <w:rPr>
+          <w:rFonts w:ascii="Calibri" w:eastAsia="Times New Roman" w:hAnsi="Calibri" w:cs="Times New Roman"/>
+          <w:color w:val="4F81BD"/>
+        </w:rPr>
+        <w:t>reject('kelamaan');</w:t>
+      </w:r>
+    </w:p>
+    <w:p>
+      <w:pPr>
+        <w:spacing w:after="0" w:line="240" w:lineRule="auto"/>
+        <w:ind w:left="990"/>
+        <w:rPr>
+          <w:rFonts w:ascii="Calibri" w:eastAsia="Times New Roman" w:hAnsi="Calibri" w:cs="Times New Roman"/>
+          <w:color w:val="000000"/>
+        </w:rPr>
+      </w:pPr>
+      <w:r>
+        <w:rPr>
+          <w:rFonts w:ascii="Calibri" w:eastAsia="Times New Roman" w:hAnsi="Calibri" w:cs="Times New Roman"/>
+          <w:color w:val="4F81BD"/>
+        </w:rPr>
+        <w:t xml:space="preserve">   </w:t>
+      </w:r>
+      <w:r>
+        <w:rPr>
+          <w:rFonts w:ascii="Calibri" w:eastAsia="Times New Roman" w:hAnsi="Calibri" w:cs="Times New Roman"/>
+          <w:color w:val="4F81BD"/>
+        </w:rPr>
+        <w:t>  </w:t>
+      </w:r>
+      <w:r>
+        <w:rPr>
+          <w:rFonts w:ascii="Calibri" w:eastAsia="Times New Roman" w:hAnsi="Calibri" w:cs="Times New Roman"/>
+          <w:color w:val="4F81BD"/>
+        </w:rPr>
+        <w:t xml:space="preserve"> </w:t>
+      </w:r>
+      <w:r>
+        <w:rPr>
+          <w:rFonts w:ascii="Calibri" w:eastAsia="Times New Roman" w:hAnsi="Calibri" w:cs="Times New Roman"/>
+          <w:color w:val="4F81BD"/>
+        </w:rPr>
+        <w:t>}</w:t>
+      </w:r>
+    </w:p>
+    <w:p>
+      <w:pPr>
+        <w:spacing w:after="0" w:line="240" w:lineRule="auto"/>
+        <w:ind w:left="990"/>
+        <w:rPr>
+          <w:rFonts w:ascii="Calibri" w:eastAsia="Times New Roman" w:hAnsi="Calibri" w:cs="Times New Roman"/>
+          <w:color w:val="000000"/>
+        </w:rPr>
+      </w:pPr>
+      <w:r>
+        <w:rPr>
+          <w:rFonts w:ascii="Calibri" w:eastAsia="Times New Roman" w:hAnsi="Calibri" w:cs="Times New Roman"/>
+          <w:color w:val="4F81BD"/>
+        </w:rPr>
+        <w:t xml:space="preserve">   </w:t>
+      </w:r>
+      <w:r>
+        <w:rPr>
+          <w:rFonts w:ascii="Calibri" w:eastAsia="Times New Roman" w:hAnsi="Calibri" w:cs="Times New Roman"/>
+          <w:color w:val="4F81BD"/>
+        </w:rPr>
+        <w:t>})</w:t>
+      </w:r>
+    </w:p>
+    <w:p>
+      <w:pPr>
+        <w:spacing w:after="0" w:line="240" w:lineRule="auto"/>
+        <w:ind w:left="990"/>
+        <w:rPr>
+          <w:rFonts w:ascii="Calibri" w:eastAsia="Times New Roman" w:hAnsi="Calibri" w:cs="Times New Roman"/>
+          <w:color w:val="4F81BD"/>
+        </w:rPr>
+      </w:pPr>
+      <w:r>
+        <w:rPr>
+          <w:rFonts w:ascii="Calibri" w:eastAsia="Times New Roman" w:hAnsi="Calibri" w:cs="Times New Roman"/>
+          <w:color w:val="4F81BD"/>
+        </w:rPr>
+        <w:t>}</w:t>
+      </w:r>
+    </w:p>
+    <w:p>
+      <w:pPr>
+        <w:pStyle w:val="NoSpacing"/>
+        <w:numPr>
+          <w:ilvl w:val="0"/>
+          <w:numId w:val="1"/>
+        </w:numPr>
+      </w:pPr>
+      <w:r>
+        <w:t xml:space="preserve">Error Handling pada Promise </w:t>
+      </w:r>
+      <w:r>
+        <w:t xml:space="preserve">menggunakan </w:t>
+      </w:r>
+      <w:r>
+        <w:t>then &amp; catch</w:t>
+      </w:r>
+    </w:p>
+    <w:p>
+      <w:pPr>
+        <w:pStyle w:val="NoSpacing"/>
+        <w:ind w:left="990"/>
+        <w:rPr>
+          <w:color w:val="4F81BD" w:themeColor="accent1"/>
+        </w:rPr>
+      </w:pPr>
+      <w:r>
+        <w:rPr>
+          <w:color w:val="4F81BD" w:themeColor="accent1"/>
+        </w:rPr>
+        <w:t>const coba = cobaPromise();</w:t>
+      </w:r>
+    </w:p>
+    <w:p>
+      <w:pPr>
+        <w:pStyle w:val="NoSpacing"/>
+        <w:ind w:left="990"/>
+        <w:rPr>
+          <w:color w:val="4F81BD" w:themeColor="accent1"/>
+        </w:rPr>
+      </w:pPr>
+      <w:r>
+        <w:rPr>
+          <w:color w:val="4F81BD" w:themeColor="accent1"/>
+        </w:rPr>
+        <w:t>coba</w:t>
+      </w:r>
+    </w:p>
+    <w:p>
+      <w:pPr>
+        <w:pStyle w:val="NoSpacing"/>
+        <w:ind w:left="990"/>
+        <w:rPr>
+          <w:color w:val="4F81BD" w:themeColor="accent1"/>
+        </w:rPr>
+      </w:pPr>
+      <w:r>
+        <w:rPr>
+          <w:color w:val="4F81BD" w:themeColor="accent1"/>
+        </w:rPr>
+        <w:t xml:space="preserve">  .then(() =&gt; console.log (coba))</w:t>
+      </w:r>
+    </w:p>
+    <w:p>
+      <w:pPr>
+        <w:pStyle w:val="NoSpacing"/>
+        <w:ind w:left="990"/>
+        <w:rPr>
+          <w:color w:val="4F81BD" w:themeColor="accent1"/>
+        </w:rPr>
+      </w:pPr>
+      <w:r>
+        <w:rPr>
+          <w:color w:val="4F81BD" w:themeColor="accent1"/>
+        </w:rPr>
+        <w:t xml:space="preserve">  .catch(err =&gt; console.error (err));</w:t>
+      </w:r>
+    </w:p>
+    <w:p>
+      <w:pPr>
+        <w:pStyle w:val="NoSpacing"/>
+        <w:numPr>
+          <w:ilvl w:val="0"/>
+          <w:numId w:val="1"/>
+        </w:numPr>
+      </w:pPr>
+      <w:r>
+        <w:t xml:space="preserve">Error Handling pada Async Await  </w:t>
+      </w:r>
+      <w:r>
+        <w:t xml:space="preserve">menggunakan </w:t>
+      </w:r>
+      <w:r>
+        <w:t>try &amp; catch</w:t>
+      </w:r>
+    </w:p>
+    <w:p>
+      <w:pPr>
+        <w:tabs>
+          <w:tab w:val="left" w:pos="1080"/>
+        </w:tabs>
+        <w:spacing w:after="0" w:line="240" w:lineRule="auto"/>
+        <w:ind w:left="990"/>
+        <w:rPr>
+          <w:rFonts w:ascii="Calibri" w:eastAsia="Times New Roman" w:hAnsi="Calibri" w:cs="Times New Roman"/>
+          <w:color w:val="000000"/>
+        </w:rPr>
+      </w:pPr>
+      <w:r>
+        <w:rPr>
+          <w:rFonts w:ascii="Calibri" w:eastAsia="Times New Roman" w:hAnsi="Calibri" w:cs="Times New Roman"/>
+          <w:color w:val="4F81BD"/>
+        </w:rPr>
+        <w:t>async function cobaAsync(){</w:t>
+      </w:r>
+    </w:p>
+    <w:p>
+      <w:pPr>
+        <w:tabs>
+          <w:tab w:val="left" w:pos="1080"/>
+        </w:tabs>
+        <w:spacing w:after="0" w:line="240" w:lineRule="auto"/>
+        <w:ind w:left="990"/>
+        <w:rPr>
+          <w:rFonts w:ascii="Calibri" w:eastAsia="Times New Roman" w:hAnsi="Calibri" w:cs="Times New Roman"/>
+          <w:color w:val="000000"/>
+        </w:rPr>
+      </w:pPr>
+      <w:r>
+        <w:rPr>
+          <w:rFonts w:ascii="Calibri" w:eastAsia="Times New Roman" w:hAnsi="Calibri" w:cs="Times New Roman"/>
+          <w:color w:val="4F81BD"/>
+        </w:rPr>
+        <w:t>  try {</w:t>
+      </w:r>
+    </w:p>
+    <w:p>
+      <w:pPr>
+        <w:tabs>
+          <w:tab w:val="left" w:pos="1080"/>
+        </w:tabs>
+        <w:spacing w:after="0" w:line="240" w:lineRule="auto"/>
+        <w:ind w:left="990"/>
+        <w:rPr>
+          <w:rFonts w:ascii="Calibri" w:eastAsia="Times New Roman" w:hAnsi="Calibri" w:cs="Times New Roman"/>
+          <w:color w:val="000000"/>
+        </w:rPr>
+      </w:pPr>
+      <w:r>
+        <w:rPr>
+          <w:rFonts w:ascii="Calibri" w:eastAsia="Times New Roman" w:hAnsi="Calibri" w:cs="Times New Roman"/>
+          <w:color w:val="4F81BD"/>
+        </w:rPr>
+        <w:t>   const coba = await cobaPromise();</w:t>
+      </w:r>
+    </w:p>
+    <w:p>
+      <w:pPr>
+        <w:tabs>
+          <w:tab w:val="left" w:pos="1080"/>
+        </w:tabs>
+        <w:spacing w:after="0" w:line="240" w:lineRule="auto"/>
+        <w:ind w:left="990"/>
+        <w:rPr>
+          <w:rFonts w:ascii="Calibri" w:eastAsia="Times New Roman" w:hAnsi="Calibri" w:cs="Times New Roman"/>
+          <w:color w:val="000000"/>
+        </w:rPr>
+      </w:pPr>
+      <w:r>
+        <w:rPr>
+          <w:rFonts w:ascii="Calibri" w:eastAsia="Times New Roman" w:hAnsi="Calibri" w:cs="Times New Roman"/>
+          <w:color w:val="4F81BD"/>
+        </w:rPr>
+        <w:t>   console.log(coba);</w:t>
+      </w:r>
+    </w:p>
+    <w:p>
+      <w:pPr>
+        <w:tabs>
+          <w:tab w:val="left" w:pos="1080"/>
+        </w:tabs>
+        <w:spacing w:after="0" w:line="240" w:lineRule="auto"/>
+        <w:ind w:left="990"/>
+        <w:rPr>
+          <w:rFonts w:ascii="Calibri" w:eastAsia="Times New Roman" w:hAnsi="Calibri" w:cs="Times New Roman"/>
+          <w:color w:val="000000"/>
+        </w:rPr>
+      </w:pPr>
+      <w:r>
+        <w:rPr>
+          <w:rFonts w:ascii="Calibri" w:eastAsia="Times New Roman" w:hAnsi="Calibri" w:cs="Times New Roman"/>
+          <w:color w:val="4F81BD"/>
+        </w:rPr>
+        <w:t>  } catch (err){</w:t>
+      </w:r>
+    </w:p>
+    <w:p>
+      <w:pPr>
+        <w:tabs>
+          <w:tab w:val="left" w:pos="1080"/>
+        </w:tabs>
+        <w:spacing w:after="0" w:line="240" w:lineRule="auto"/>
+        <w:ind w:left="990"/>
+        <w:rPr>
+          <w:rFonts w:ascii="Calibri" w:eastAsia="Times New Roman" w:hAnsi="Calibri" w:cs="Times New Roman"/>
+          <w:color w:val="000000"/>
+        </w:rPr>
+      </w:pPr>
+      <w:r>
+        <w:rPr>
+          <w:rFonts w:ascii="Calibri" w:eastAsia="Times New Roman" w:hAnsi="Calibri" w:cs="Times New Roman"/>
+          <w:color w:val="4F81BD"/>
+        </w:rPr>
+        <w:t>    console.log(err);</w:t>
+      </w:r>
+    </w:p>
+    <w:p>
+      <w:pPr>
+        <w:tabs>
+          <w:tab w:val="left" w:pos="1080"/>
+        </w:tabs>
+        <w:spacing w:after="0" w:line="240" w:lineRule="auto"/>
+        <w:ind w:left="990"/>
+        <w:rPr>
+          <w:rFonts w:ascii="Calibri" w:eastAsia="Times New Roman" w:hAnsi="Calibri" w:cs="Times New Roman"/>
+          <w:color w:val="000000"/>
+        </w:rPr>
+      </w:pPr>
+      <w:r>
+        <w:rPr>
+          <w:rFonts w:ascii="Calibri" w:eastAsia="Times New Roman" w:hAnsi="Calibri" w:cs="Times New Roman"/>
+          <w:color w:val="4F81BD"/>
+        </w:rPr>
+        <w:t>  }</w:t>
+      </w:r>
+    </w:p>
+    <w:p>
+      <w:pPr>
+        <w:tabs>
+          <w:tab w:val="left" w:pos="1080"/>
+        </w:tabs>
+        <w:spacing w:after="0" w:line="240" w:lineRule="auto"/>
+        <w:ind w:left="990"/>
+        <w:rPr>
+          <w:rFonts w:ascii="Calibri" w:eastAsia="Times New Roman" w:hAnsi="Calibri" w:cs="Times New Roman"/>
+          <w:color w:val="000000"/>
+        </w:rPr>
+      </w:pPr>
+      <w:r>
+        <w:rPr>
+          <w:rFonts w:ascii="Calibri" w:eastAsia="Times New Roman" w:hAnsi="Calibri" w:cs="Times New Roman"/>
+          <w:color w:val="4F81BD"/>
+        </w:rPr>
+        <w:t>}</w:t>
+      </w:r>
+    </w:p>
+    <w:p>
+      <w:pPr>
+        <w:tabs>
+          <w:tab w:val="left" w:pos="1080"/>
+        </w:tabs>
+        <w:spacing w:after="0" w:line="240" w:lineRule="auto"/>
+        <w:ind w:left="990"/>
+        <w:rPr>
+          <w:rFonts w:ascii="Calibri" w:eastAsia="Times New Roman" w:hAnsi="Calibri" w:cs="Times New Roman"/>
+          <w:color w:val="000000"/>
+        </w:rPr>
+      </w:pPr>
+      <w:r>
+        <w:rPr>
+          <w:rFonts w:ascii="Calibri" w:eastAsia="Times New Roman" w:hAnsi="Calibri" w:cs="Times New Roman"/>
+          <w:color w:val="4F81BD"/>
+        </w:rPr>
+        <w:t>cobaAsync();</w:t>
+      </w:r>
+    </w:p>
+    <w:p>
+      <w:pPr>
+        <w:spacing w:after="0" w:line="240" w:lineRule="auto"/>
         <w:ind w:left="720"/>
-      </w:pPr>
-    </w:p>
-    <w:p>
-      <w:pPr>
-        <w:spacing w:after="0" w:line="240" w:lineRule="auto"/>
-        <w:rPr>
-          <w:rFonts w:ascii="Calibri" w:eastAsia="Times New Roman" w:hAnsi="Calibri" w:cs="Times New Roman"/>
-          <w:color w:val="000000"/>
-        </w:rPr>
-      </w:pPr>
-      <w:r>
-        <w:rPr>
-          <w:rFonts w:ascii="Calibri" w:eastAsia="Times New Roman" w:hAnsi="Calibri" w:cs="Times New Roman"/>
-          <w:color w:val="4F81BD"/>
-        </w:rPr>
-        <w:t xml:space="preserve"> </w:t>
-      </w:r>
+        <w:rPr>
+          <w:rFonts w:ascii="Calibri" w:eastAsia="Times New Roman" w:hAnsi="Calibri" w:cs="Times New Roman"/>
+          <w:color w:val="000000"/>
+        </w:rPr>
+      </w:pPr>
     </w:p>
     <w:p>
       <w:pPr>
         <w:pStyle w:val="NoSpacing"/>
         <w:ind w:left="720"/>
       </w:pPr>
-    </w:p>
+      <w:r>
+        <w:t xml:space="preserve">              </w:t>
+      </w:r>
+      <w:r>
+        <w:tab/>
+        <w:t xml:space="preserve">     </w:t>
+      </w:r>
+    </w:p>
+    <w:p/>
     <w:sectPr>
       <w:pgSz w:w="12240" w:h="15840"/>
       <w:pgMar w:top="1440" w:right="1440" w:bottom="1440" w:left="1440" w:header="720" w:footer="720" w:gutter="0"/>
@@ -155,123 +838,7 @@
       </w:rPr>
     </w:lvl>
   </w:abstractNum>
-  <w:abstractNum w:abstractNumId="1">
-    <w:nsid w:val="357B0108"/>
-    <w:multiLevelType w:val="hybridMultilevel"/>
-    <w:tmpl w:val="994C72C4"/>
-    <w:lvl w:ilvl="0" w:tplc="04090001">
-      <w:start w:val="1"/>
-      <w:numFmt w:val="bullet"/>
-      <w:lvlText w:val=""/>
-      <w:lvlJc w:val="left"/>
-      <w:pPr>
-        <w:ind w:left="720" w:hanging="360"/>
-      </w:pPr>
-      <w:rPr>
-        <w:rFonts w:ascii="Symbol" w:hAnsi="Symbol" w:hint="default"/>
-      </w:rPr>
-    </w:lvl>
-    <w:lvl w:ilvl="1" w:tplc="04090003" w:tentative="1">
-      <w:start w:val="1"/>
-      <w:numFmt w:val="bullet"/>
-      <w:lvlText w:val="o"/>
-      <w:lvlJc w:val="left"/>
-      <w:pPr>
-        <w:ind w:left="1440" w:hanging="360"/>
-      </w:pPr>
-      <w:rPr>
-        <w:rFonts w:ascii="Courier New" w:hAnsi="Courier New" w:cs="Courier New" w:hint="default"/>
-      </w:rPr>
-    </w:lvl>
-    <w:lvl w:ilvl="2" w:tplc="04090005" w:tentative="1">
-      <w:start w:val="1"/>
-      <w:numFmt w:val="bullet"/>
-      <w:lvlText w:val=""/>
-      <w:lvlJc w:val="left"/>
-      <w:pPr>
-        <w:ind w:left="2160" w:hanging="360"/>
-      </w:pPr>
-      <w:rPr>
-        <w:rFonts w:ascii="Wingdings" w:hAnsi="Wingdings" w:hint="default"/>
-      </w:rPr>
-    </w:lvl>
-    <w:lvl w:ilvl="3" w:tplc="04090001" w:tentative="1">
-      <w:start w:val="1"/>
-      <w:numFmt w:val="bullet"/>
-      <w:lvlText w:val=""/>
-      <w:lvlJc w:val="left"/>
-      <w:pPr>
-        <w:ind w:left="2880" w:hanging="360"/>
-      </w:pPr>
-      <w:rPr>
-        <w:rFonts w:ascii="Symbol" w:hAnsi="Symbol" w:hint="default"/>
-      </w:rPr>
-    </w:lvl>
-    <w:lvl w:ilvl="4" w:tplc="04090003" w:tentative="1">
-      <w:start w:val="1"/>
-      <w:numFmt w:val="bullet"/>
-      <w:lvlText w:val="o"/>
-      <w:lvlJc w:val="left"/>
-      <w:pPr>
-        <w:ind w:left="3600" w:hanging="360"/>
-      </w:pPr>
-      <w:rPr>
-        <w:rFonts w:ascii="Courier New" w:hAnsi="Courier New" w:cs="Courier New" w:hint="default"/>
-      </w:rPr>
-    </w:lvl>
-    <w:lvl w:ilvl="5" w:tplc="04090005" w:tentative="1">
-      <w:start w:val="1"/>
-      <w:numFmt w:val="bullet"/>
-      <w:lvlText w:val=""/>
-      <w:lvlJc w:val="left"/>
-      <w:pPr>
-        <w:ind w:left="4320" w:hanging="360"/>
-      </w:pPr>
-      <w:rPr>
-        <w:rFonts w:ascii="Wingdings" w:hAnsi="Wingdings" w:hint="default"/>
-      </w:rPr>
-    </w:lvl>
-    <w:lvl w:ilvl="6" w:tplc="04090001" w:tentative="1">
-      <w:start w:val="1"/>
-      <w:numFmt w:val="bullet"/>
-      <w:lvlText w:val=""/>
-      <w:lvlJc w:val="left"/>
-      <w:pPr>
-        <w:ind w:left="5040" w:hanging="360"/>
-      </w:pPr>
-      <w:rPr>
-        <w:rFonts w:ascii="Symbol" w:hAnsi="Symbol" w:hint="default"/>
-      </w:rPr>
-    </w:lvl>
-    <w:lvl w:ilvl="7" w:tplc="04090003" w:tentative="1">
-      <w:start w:val="1"/>
-      <w:numFmt w:val="bullet"/>
-      <w:lvlText w:val="o"/>
-      <w:lvlJc w:val="left"/>
-      <w:pPr>
-        <w:ind w:left="5760" w:hanging="360"/>
-      </w:pPr>
-      <w:rPr>
-        <w:rFonts w:ascii="Courier New" w:hAnsi="Courier New" w:cs="Courier New" w:hint="default"/>
-      </w:rPr>
-    </w:lvl>
-    <w:lvl w:ilvl="8" w:tplc="04090005" w:tentative="1">
-      <w:start w:val="1"/>
-      <w:numFmt w:val="bullet"/>
-      <w:lvlText w:val=""/>
-      <w:lvlJc w:val="left"/>
-      <w:pPr>
-        <w:ind w:left="6480" w:hanging="360"/>
-      </w:pPr>
-      <w:rPr>
-        <w:rFonts w:ascii="Wingdings" w:hAnsi="Wingdings" w:hint="default"/>
-      </w:rPr>
-    </w:lvl>
-  </w:abstractNum>
   <w:num w:numId="1">
-    <w:abstractNumId w:val="1"/>
-  </w:num>
-  <w:num w:numId="2">
     <w:abstractNumId w:val="0"/>
   </w:num>
 </w:numbering>
@@ -470,20 +1037,9 @@
     <w:name w:val="No Spacing"/>
     <w:uiPriority w:val="1"/>
     <w:qFormat/>
-    <w:rsid w:val="00F76613"/>
+    <w:rsid w:val="002A7E96"/>
     <w:pPr>
       <w:spacing w:after="0" w:line="240" w:lineRule="auto"/>
-    </w:pPr>
-  </w:style>
-  <w:style w:type="paragraph" w:styleId="ListParagraph">
-    <w:name w:val="List Paragraph"/>
-    <w:basedOn w:val="Normal"/>
-    <w:uiPriority w:val="34"/>
-    <w:qFormat/>
-    <w:rsid w:val="00245E66"/>
-    <w:pPr>
-      <w:ind w:left="720"/>
-      <w:contextualSpacing/>
     </w:pPr>
   </w:style>
 </w:styles>

</xml_diff>